<commit_message>
Ajustes por cambios en escaleta
Numeración vieja
</commit_message>
<xml_diff>
--- a/fuentes/contenidos/grado08/guion01/CN_08_01_CO_REC140.docx
+++ b/fuentes/contenidos/grado08/guion01/CN_08_01_CO_REC140.docx
@@ -114,8 +114,6 @@
         </w:rPr>
         <w:t>CN_08_01_CO</w:t>
       </w:r>
-      <w:bookmarkStart w:id="0" w:name="_GoBack"/>
-      <w:bookmarkEnd w:id="0"/>
     </w:p>
     <w:p>
       <w:pPr>
@@ -1989,7 +1987,16 @@
           <w:rFonts w:ascii="Times New Roman" w:hAnsi="Times New Roman" w:cs="Times New Roman"/>
           <w:lang w:val="es-ES_tradnl"/>
         </w:rPr>
-        <w:t xml:space="preserve">Coloca la palabra correspondiente al sitio señalado en la imagen que se muestra a continuación. </w:t>
+        <w:t>Relaciona cada palabra con su ubicación en la imagen</w:t>
+      </w:r>
+      <w:bookmarkStart w:id="0" w:name="_GoBack"/>
+      <w:bookmarkEnd w:id="0"/>
+      <w:r>
+        <w:rPr>
+          <w:rFonts w:ascii="Times New Roman" w:hAnsi="Times New Roman" w:cs="Times New Roman"/>
+          <w:lang w:val="es-ES_tradnl"/>
+        </w:rPr>
+        <w:t xml:space="preserve">. </w:t>
       </w:r>
     </w:p>
     <w:p>
@@ -2032,49 +2039,6 @@
           <w:lang w:val="es-ES_tradnl"/>
         </w:rPr>
       </w:pPr>
-      <w:r>
-        <w:rPr>
-          <w:rFonts w:ascii="Times New Roman" w:hAnsi="Times New Roman" w:cs="Times New Roman"/>
-          <w:lang w:val="es-ES_tradnl"/>
-        </w:rPr>
-        <w:t>No hay ni</w:t>
-      </w:r>
-      <w:r>
-        <w:rPr>
-          <w:rFonts w:ascii="Times New Roman" w:hAnsi="Times New Roman" w:cs="Times New Roman"/>
-          <w:lang w:val="es-ES_tradnl"/>
-        </w:rPr>
-        <w:t xml:space="preserve">nguna palabra que se repita en </w:t>
-      </w:r>
-      <w:r>
-        <w:rPr>
-          <w:rFonts w:ascii="Times New Roman" w:hAnsi="Times New Roman" w:cs="Times New Roman"/>
-          <w:lang w:val="es-ES_tradnl"/>
-        </w:rPr>
-        <w:t>l</w:t>
-      </w:r>
-      <w:r>
-        <w:rPr>
-          <w:rFonts w:ascii="Times New Roman" w:hAnsi="Times New Roman" w:cs="Times New Roman"/>
-          <w:lang w:val="es-ES_tradnl"/>
-        </w:rPr>
-        <w:t>a</w:t>
-      </w:r>
-      <w:r>
-        <w:rPr>
-          <w:rFonts w:ascii="Times New Roman" w:hAnsi="Times New Roman" w:cs="Times New Roman"/>
-          <w:lang w:val="es-ES_tradnl"/>
-        </w:rPr>
-        <w:t xml:space="preserve"> imagen.</w:t>
-      </w:r>
-    </w:p>
-    <w:p>
-      <w:pPr>
-        <w:rPr>
-          <w:rFonts w:ascii="Times New Roman" w:hAnsi="Times New Roman" w:cs="Times New Roman"/>
-          <w:lang w:val="es-ES_tradnl"/>
-        </w:rPr>
-      </w:pPr>
     </w:p>
     <w:p>
       <w:pPr>
@@ -2137,7 +2101,7 @@
           <w:rFonts w:ascii="Times New Roman" w:hAnsi="Times New Roman" w:cs="Times New Roman"/>
           <w:lang w:val="es-ES_tradnl"/>
         </w:rPr>
-        <w:t xml:space="preserve"> S</w:t>
+        <w:t xml:space="preserve"> N</w:t>
       </w:r>
     </w:p>
     <w:p>

</xml_diff>